<commit_message>
updated Report and ReadMe
</commit_message>
<xml_diff>
--- a/Звіт з лабораторної роботи (1).docx
+++ b/Звіт з лабораторної роботи (1).docx
@@ -3212,6 +3212,9 @@
           </w:tcPr>
           <w:p>
             <w:r>
+              <w:rPr>
+                <w:noProof/>
+              </w:rPr>
               <w:drawing>
                 <wp:inline distT="0" distB="0" distL="0" distR="0" wp14:anchorId="7EF4C180" wp14:editId="0E8866E7">
                   <wp:extent cx="3970655" cy="2132330"/>
@@ -3429,6 +3432,9 @@
           </w:tcPr>
           <w:p>
             <w:r>
+              <w:rPr>
+                <w:noProof/>
+              </w:rPr>
               <w:drawing>
                 <wp:inline distT="0" distB="0" distL="0" distR="0" wp14:anchorId="16ECA6B7" wp14:editId="7E703986">
                   <wp:extent cx="3943900" cy="4477375"/>
@@ -3661,6 +3667,9 @@
           </w:tcPr>
           <w:p>
             <w:r>
+              <w:rPr>
+                <w:noProof/>
+              </w:rPr>
               <w:drawing>
                 <wp:inline distT="0" distB="0" distL="0" distR="0" wp14:anchorId="79A623EC" wp14:editId="13B2AF34">
                   <wp:extent cx="3970655" cy="660400"/>
@@ -3704,6 +3713,9 @@
               <w:t xml:space="preserve"> </w:t>
             </w:r>
             <w:r>
+              <w:rPr>
+                <w:noProof/>
+              </w:rPr>
               <w:drawing>
                 <wp:inline distT="0" distB="0" distL="0" distR="0" wp14:anchorId="1561366C" wp14:editId="600B922B">
                   <wp:extent cx="3210373" cy="1095528"/>
@@ -3926,6 +3938,8 @@
     <w:tbl>
       <w:tblPr>
         <w:tblStyle w:val="a5"/>
+        <w:tblpPr w:leftFromText="180" w:rightFromText="180" w:vertAnchor="text" w:tblpY="1"/>
+        <w:tblOverlap w:val="never"/>
         <w:tblW w:w="9016" w:type="dxa"/>
         <w:tblInd w:w="0" w:type="dxa"/>
         <w:tblBorders>
@@ -3948,6 +3962,7 @@
           <w:tcPr>
             <w:tcW w:w="9016" w:type="dxa"/>
             <w:gridSpan w:val="2"/>
+            <w:shd w:val="clear" w:color="auto" w:fill="8DB3E2" w:themeFill="text2" w:themeFillTint="66"/>
           </w:tcPr>
           <w:p>
             <w:pPr>
@@ -4032,17 +4047,22 @@
               <w:rPr>
                 <w:lang w:val="ru-RU"/>
               </w:rPr>
-              <w:t>1(6)</w:t>
-            </w:r>
-          </w:p>
-        </w:tc>
-        <w:tc>
-          <w:tcPr>
-            <w:tcW w:w="6469" w:type="dxa"/>
-          </w:tcPr>
-          <w:p>
-            <w:r>
-              <w:t>Описати неіменовану функцію для об'єднання голів трьох списків в один список, вихідні дані взяти з таблиці 1</w:t>
+              <w:t>1</w:t>
+            </w:r>
+          </w:p>
+        </w:tc>
+        <w:tc>
+          <w:tcPr>
+            <w:tcW w:w="6469" w:type="dxa"/>
+          </w:tcPr>
+          <w:p>
+            <w:pPr>
+              <w:rPr>
+                <w:lang w:val="ru-RU"/>
+              </w:rPr>
+            </w:pPr>
+            <w:r>
+              <w:t>Додати опції JOIN до запиту SELECT для cli згідно таблиць з минулої лабораторної роботи</w:t>
             </w:r>
           </w:p>
         </w:tc>
@@ -4064,55 +4084,121 @@
           </w:tcPr>
           <w:p>
             <w:r>
-              <w:t xml:space="preserve">Анонімна функція, що містить в собі використання функції </w:t>
-            </w:r>
-            <w:r>
-              <w:rPr>
-                <w:lang w:val="en-US"/>
-              </w:rPr>
-              <w:t>list</w:t>
-            </w:r>
-            <w:r>
-              <w:t xml:space="preserve"> та </w:t>
-            </w:r>
-            <w:r>
-              <w:rPr>
-                <w:lang w:val="en-US"/>
-              </w:rPr>
-              <w:t>first</w:t>
-            </w:r>
-            <w:r>
-              <w:t>(</w:t>
-            </w:r>
-            <w:r>
-              <w:t xml:space="preserve">аналог </w:t>
-            </w:r>
-            <w:r>
-              <w:rPr>
-                <w:lang w:val="en-US"/>
-              </w:rPr>
-              <w:t>head</w:t>
-            </w:r>
-            <w:r>
-              <w:t xml:space="preserve"> в </w:t>
-            </w:r>
-            <w:r>
-              <w:rPr>
-                <w:lang w:val="en-US"/>
-              </w:rPr>
-              <w:t>SML</w:t>
-            </w:r>
-            <w:r>
-              <w:t>/</w:t>
-            </w:r>
-            <w:r>
-              <w:rPr>
-                <w:lang w:val="en-US"/>
-              </w:rPr>
-              <w:t>LISP</w:t>
-            </w:r>
-            <w:r>
-              <w:t>)</w:t>
+              <w:t>Створені наступні функції:</w:t>
+            </w:r>
+          </w:p>
+          <w:p>
+            <w:pPr>
+              <w:pStyle w:val="a6"/>
+              <w:numPr>
+                <w:ilvl w:val="0"/>
+                <w:numId w:val="4"/>
+              </w:numPr>
+            </w:pPr>
+            <w:proofErr w:type="spellStart"/>
+            <w:r>
+              <w:rPr>
+                <w:lang w:val="en-US"/>
+              </w:rPr>
+              <w:t>getJoinedTable</w:t>
+            </w:r>
+            <w:proofErr w:type="spellEnd"/>
+            <w:r>
+              <w:t>—</w:t>
+            </w:r>
+            <w:r>
+              <w:t>повертає вже з</w:t>
+            </w:r>
+            <w:r>
+              <w:t>’</w:t>
+            </w:r>
+            <w:r>
+              <w:t>єднані дві таблиці</w:t>
+            </w:r>
+            <w:r>
+              <w:t xml:space="preserve"> в залежності від методу поєднання</w:t>
+            </w:r>
+            <w:r>
+              <w:t xml:space="preserve">. </w:t>
+            </w:r>
+          </w:p>
+          <w:p>
+            <w:pPr>
+              <w:pStyle w:val="a6"/>
+              <w:numPr>
+                <w:ilvl w:val="0"/>
+                <w:numId w:val="4"/>
+              </w:numPr>
+            </w:pPr>
+            <w:proofErr w:type="spellStart"/>
+            <w:r>
+              <w:rPr>
+                <w:lang w:val="en-US"/>
+              </w:rPr>
+              <w:t>ColumnsForJoin</w:t>
+            </w:r>
+            <w:proofErr w:type="spellEnd"/>
+            <w:r>
+              <w:t>—</w:t>
+            </w:r>
+            <w:proofErr w:type="spellStart"/>
+            <w:r>
+              <w:t>парсить</w:t>
+            </w:r>
+            <w:proofErr w:type="spellEnd"/>
+            <w:r>
+              <w:t xml:space="preserve"> колонки, за якими треба з’єднувати таблиці.</w:t>
+            </w:r>
+          </w:p>
+          <w:p>
+            <w:pPr>
+              <w:pStyle w:val="a6"/>
+              <w:numPr>
+                <w:ilvl w:val="0"/>
+                <w:numId w:val="4"/>
+              </w:numPr>
+            </w:pPr>
+            <w:proofErr w:type="spellStart"/>
+            <w:r>
+              <w:rPr>
+                <w:lang w:val="en-US"/>
+              </w:rPr>
+              <w:t>allKeysChecker</w:t>
+            </w:r>
+            <w:proofErr w:type="spellEnd"/>
+            <w:r>
+              <w:t>—перевіряє, чи всі назви колонок було використано у рядках таблиці.</w:t>
+            </w:r>
+          </w:p>
+          <w:p>
+            <w:pPr>
+              <w:pStyle w:val="a6"/>
+              <w:numPr>
+                <w:ilvl w:val="0"/>
+                <w:numId w:val="4"/>
+              </w:numPr>
+            </w:pPr>
+            <w:proofErr w:type="spellStart"/>
+            <w:r>
+              <w:rPr>
+                <w:lang w:val="en-US"/>
+              </w:rPr>
+              <w:t>innerJoin</w:t>
+            </w:r>
+            <w:proofErr w:type="spellEnd"/>
+            <w:r>
+              <w:t xml:space="preserve">—сам </w:t>
+            </w:r>
+            <w:proofErr w:type="spellStart"/>
+            <w:r>
+              <w:t>джойн</w:t>
+            </w:r>
+            <w:proofErr w:type="spellEnd"/>
+            <w:r>
+              <w:t xml:space="preserve">, </w:t>
+            </w:r>
+            <w:r>
+              <w:t>з’єднує тільки рядки зі спільним ключем.</w:t>
             </w:r>
           </w:p>
         </w:tc>
@@ -4132,7 +4218,45 @@
           <w:tcPr>
             <w:tcW w:w="6469" w:type="dxa"/>
           </w:tcPr>
-          <w:p/>
+          <w:p>
+            <w:r>
+              <w:drawing>
+                <wp:inline distT="0" distB="0" distL="0" distR="0" wp14:anchorId="0156F4CB" wp14:editId="6D279BAF">
+                  <wp:extent cx="3970655" cy="383540"/>
+                  <wp:effectExtent l="0" t="0" r="0" b="0"/>
+                  <wp:docPr id="16" name="Рисунок 16"/>
+                  <wp:cNvGraphicFramePr>
+                    <a:graphicFrameLocks xmlns:a="http://schemas.openxmlformats.org/drawingml/2006/main" noChangeAspect="1"/>
+                  </wp:cNvGraphicFramePr>
+                  <a:graphic xmlns:a="http://schemas.openxmlformats.org/drawingml/2006/main">
+                    <a:graphicData uri="http://schemas.openxmlformats.org/drawingml/2006/picture">
+                      <pic:pic xmlns:pic="http://schemas.openxmlformats.org/drawingml/2006/picture">
+                        <pic:nvPicPr>
+                          <pic:cNvPr id="1" name=""/>
+                          <pic:cNvPicPr/>
+                        </pic:nvPicPr>
+                        <pic:blipFill>
+                          <a:blip r:embed="rId24"/>
+                          <a:stretch>
+                            <a:fillRect/>
+                          </a:stretch>
+                        </pic:blipFill>
+                        <pic:spPr>
+                          <a:xfrm>
+                            <a:off x="0" y="0"/>
+                            <a:ext cx="3970655" cy="383540"/>
+                          </a:xfrm>
+                          <a:prstGeom prst="rect">
+                            <a:avLst/>
+                          </a:prstGeom>
+                        </pic:spPr>
+                      </pic:pic>
+                    </a:graphicData>
+                  </a:graphic>
+                </wp:inline>
+              </w:drawing>
+            </w:r>
+          </w:p>
         </w:tc>
       </w:tr>
       <w:tr>
@@ -4178,17 +4302,17 @@
               <w:rPr>
                 <w:lang w:val="ru-RU"/>
               </w:rPr>
-              <w:t>2(6)</w:t>
-            </w:r>
-          </w:p>
-        </w:tc>
-        <w:tc>
-          <w:tcPr>
-            <w:tcW w:w="6469" w:type="dxa"/>
-          </w:tcPr>
-          <w:p>
-            <w:r>
-              <w:t>Описати іменовану функцію для створення нового списку з елементів декількох вихідних списків. В якості вихідних списків використовувати списки таблиці 1. Номери елементів списків взяти в таблиці 2.</w:t>
+              <w:t>2</w:t>
+            </w:r>
+          </w:p>
+        </w:tc>
+        <w:tc>
+          <w:tcPr>
+            <w:tcW w:w="6469" w:type="dxa"/>
+          </w:tcPr>
+          <w:p>
+            <w:r>
+              <w:t>Додати опцію FULL OUTER для запиту SELECT в cli згідно таблиць з минулої лабораторної роботи</w:t>
             </w:r>
           </w:p>
         </w:tc>
@@ -4210,19 +4334,33 @@
           </w:tcPr>
           <w:p>
             <w:r>
-              <w:t xml:space="preserve">Функція </w:t>
-            </w:r>
-            <w:r>
-              <w:rPr>
-                <w:lang w:val="en-US"/>
-              </w:rPr>
-              <w:t>foo</w:t>
-            </w:r>
-            <w:r>
               <w:t xml:space="preserve"> </w:t>
             </w:r>
             <w:r>
-              <w:t>що приймає 3 листа та повертає один лист</w:t>
+              <w:t xml:space="preserve">Додана функція </w:t>
+            </w:r>
+            <w:proofErr w:type="spellStart"/>
+            <w:r>
+              <w:rPr>
+                <w:lang w:val="en-US"/>
+              </w:rPr>
+              <w:t>outterJoin</w:t>
+            </w:r>
+            <w:proofErr w:type="spellEnd"/>
+            <w:r>
+              <w:t xml:space="preserve">, </w:t>
+            </w:r>
+            <w:r>
+              <w:t xml:space="preserve">яка поєднує таблиці за принципом логічної дії </w:t>
+            </w:r>
+            <w:r>
+              <w:rPr>
+                <w:lang w:val="en-US"/>
+              </w:rPr>
+              <w:t>UNION</w:t>
+            </w:r>
+            <w:r>
+              <w:t>.</w:t>
             </w:r>
           </w:p>
         </w:tc>
@@ -4242,7 +4380,45 @@
           <w:tcPr>
             <w:tcW w:w="6469" w:type="dxa"/>
           </w:tcPr>
-          <w:p/>
+          <w:p>
+            <w:r>
+              <w:drawing>
+                <wp:inline distT="0" distB="0" distL="0" distR="0" wp14:anchorId="0DAC7220" wp14:editId="371ED5B0">
+                  <wp:extent cx="3970655" cy="462915"/>
+                  <wp:effectExtent l="0" t="0" r="0" b="0"/>
+                  <wp:docPr id="17" name="Рисунок 17"/>
+                  <wp:cNvGraphicFramePr>
+                    <a:graphicFrameLocks xmlns:a="http://schemas.openxmlformats.org/drawingml/2006/main" noChangeAspect="1"/>
+                  </wp:cNvGraphicFramePr>
+                  <a:graphic xmlns:a="http://schemas.openxmlformats.org/drawingml/2006/main">
+                    <a:graphicData uri="http://schemas.openxmlformats.org/drawingml/2006/picture">
+                      <pic:pic xmlns:pic="http://schemas.openxmlformats.org/drawingml/2006/picture">
+                        <pic:nvPicPr>
+                          <pic:cNvPr id="1" name=""/>
+                          <pic:cNvPicPr/>
+                        </pic:nvPicPr>
+                        <pic:blipFill>
+                          <a:blip r:embed="rId25"/>
+                          <a:stretch>
+                            <a:fillRect/>
+                          </a:stretch>
+                        </pic:blipFill>
+                        <pic:spPr>
+                          <a:xfrm>
+                            <a:off x="0" y="0"/>
+                            <a:ext cx="3970655" cy="462915"/>
+                          </a:xfrm>
+                          <a:prstGeom prst="rect">
+                            <a:avLst/>
+                          </a:prstGeom>
+                        </pic:spPr>
+                      </pic:pic>
+                    </a:graphicData>
+                  </a:graphic>
+                </wp:inline>
+              </w:drawing>
+            </w:r>
+          </w:p>
         </w:tc>
       </w:tr>
       <w:tr>
@@ -4295,17 +4471,31 @@
               <w:rPr>
                 <w:lang w:val="ru-RU"/>
               </w:rPr>
-              <w:t>3(6)</w:t>
-            </w:r>
-          </w:p>
-        </w:tc>
-        <w:tc>
-          <w:tcPr>
-            <w:tcW w:w="6469" w:type="dxa"/>
-          </w:tcPr>
-          <w:p>
-            <w:r>
-              <w:t>Описати іменовану функцію для обчислення результату відповідно до варіанта індивідуального завдання зі списку. Набори для множин взяти в таблиці 1</w:t>
+              <w:t>3</w:t>
+            </w:r>
+          </w:p>
+        </w:tc>
+        <w:tc>
+          <w:tcPr>
+            <w:tcW w:w="6469" w:type="dxa"/>
+          </w:tcPr>
+          <w:p>
+            <w:pPr>
+              <w:rPr>
+                <w:lang w:val="ru-RU"/>
+              </w:rPr>
+            </w:pPr>
+            <w:r>
+              <w:t>Додати функції для запиту для запиту SELECT в cli</w:t>
+            </w:r>
+            <w:r>
+              <w:rPr>
+                <w:lang w:val="ru-RU"/>
+              </w:rPr>
+              <w:t xml:space="preserve"> </w:t>
+            </w:r>
+            <w:r>
+              <w:t>RIGHT JOIN</w:t>
             </w:r>
           </w:p>
         </w:tc>
@@ -4326,31 +4516,53 @@
             <w:tcW w:w="6469" w:type="dxa"/>
           </w:tcPr>
           <w:p>
-            <w:pPr>
-              <w:rPr>
-                <w:lang w:val="ru-RU"/>
-              </w:rPr>
-            </w:pPr>
-            <w:r>
-              <w:rPr>
-                <w:lang w:val="en-US"/>
-              </w:rPr>
-              <w:t>Foo</w:t>
-            </w:r>
-            <w:r>
-              <w:t>_</w:t>
-            </w:r>
-            <w:r>
-              <w:rPr>
-                <w:lang w:val="en-US"/>
-              </w:rPr>
-              <w:t>t</w:t>
-            </w:r>
-            <w:r>
-              <w:t xml:space="preserve"> прийма</w:t>
-            </w:r>
-            <w:r>
-              <w:t>є 3 листа та повертає 1 сет</w:t>
+            <w:r>
+              <w:t xml:space="preserve"> </w:t>
+            </w:r>
+            <w:r>
+              <w:t xml:space="preserve">Додана функція </w:t>
+            </w:r>
+            <w:proofErr w:type="spellStart"/>
+            <w:r>
+              <w:rPr>
+                <w:lang w:val="en-US"/>
+              </w:rPr>
+              <w:t>right</w:t>
+            </w:r>
+            <w:r>
+              <w:rPr>
+                <w:lang w:val="en-US"/>
+              </w:rPr>
+              <w:t>Join</w:t>
+            </w:r>
+            <w:proofErr w:type="spellEnd"/>
+            <w:r>
+              <w:t xml:space="preserve">, </w:t>
+            </w:r>
+            <w:r>
+              <w:t>яка поєднує таблиці</w:t>
+            </w:r>
+            <w:r>
+              <w:t xml:space="preserve">, використовуючи </w:t>
+            </w:r>
+            <w:proofErr w:type="spellStart"/>
+            <w:r>
+              <w:rPr>
+                <w:lang w:val="en-US"/>
+              </w:rPr>
+              <w:t>outterJoin</w:t>
+            </w:r>
+            <w:proofErr w:type="spellEnd"/>
+            <w:r>
+              <w:t xml:space="preserve"> та залишаюч</w:t>
+            </w:r>
+            <w:bookmarkStart w:id="0" w:name="_GoBack"/>
+            <w:bookmarkEnd w:id="0"/>
+            <w:r>
+              <w:t>и тільки спільні рядки і рядки, що були у правій таблиці</w:t>
+            </w:r>
+            <w:r>
+              <w:t>.</w:t>
             </w:r>
           </w:p>
         </w:tc>
@@ -4370,7 +4582,45 @@
           <w:tcPr>
             <w:tcW w:w="6469" w:type="dxa"/>
           </w:tcPr>
-          <w:p/>
+          <w:p>
+            <w:r>
+              <w:drawing>
+                <wp:inline distT="0" distB="0" distL="0" distR="0" wp14:anchorId="71465881" wp14:editId="32BE389C">
+                  <wp:extent cx="3970655" cy="366395"/>
+                  <wp:effectExtent l="0" t="0" r="0" b="0"/>
+                  <wp:docPr id="18" name="Рисунок 18"/>
+                  <wp:cNvGraphicFramePr>
+                    <a:graphicFrameLocks xmlns:a="http://schemas.openxmlformats.org/drawingml/2006/main" noChangeAspect="1"/>
+                  </wp:cNvGraphicFramePr>
+                  <a:graphic xmlns:a="http://schemas.openxmlformats.org/drawingml/2006/main">
+                    <a:graphicData uri="http://schemas.openxmlformats.org/drawingml/2006/picture">
+                      <pic:pic xmlns:pic="http://schemas.openxmlformats.org/drawingml/2006/picture">
+                        <pic:nvPicPr>
+                          <pic:cNvPr id="1" name=""/>
+                          <pic:cNvPicPr/>
+                        </pic:nvPicPr>
+                        <pic:blipFill>
+                          <a:blip r:embed="rId26"/>
+                          <a:stretch>
+                            <a:fillRect/>
+                          </a:stretch>
+                        </pic:blipFill>
+                        <pic:spPr>
+                          <a:xfrm>
+                            <a:off x="0" y="0"/>
+                            <a:ext cx="3970655" cy="366395"/>
+                          </a:xfrm>
+                          <a:prstGeom prst="rect">
+                            <a:avLst/>
+                          </a:prstGeom>
+                        </pic:spPr>
+                      </pic:pic>
+                    </a:graphicData>
+                  </a:graphic>
+                </wp:inline>
+              </w:drawing>
+            </w:r>
+          </w:p>
         </w:tc>
       </w:tr>
       <w:tr>
@@ -4406,6 +4656,13 @@
           <w:color w:val="000000"/>
         </w:rPr>
       </w:pPr>
+      <w:r>
+        <w:rPr>
+          <w:rFonts w:ascii="Arial" w:eastAsia="Arial" w:hAnsi="Arial" w:cs="Arial"/>
+          <w:color w:val="000000"/>
+        </w:rPr>
+        <w:br w:type="textWrapping" w:clear="all"/>
+      </w:r>
     </w:p>
     <w:p>
       <w:pPr>
@@ -4475,8 +4732,6 @@
             <w:r>
               <w:t xml:space="preserve"> 7</w:t>
             </w:r>
-            <w:bookmarkStart w:id="0" w:name="_GoBack"/>
-            <w:bookmarkEnd w:id="0"/>
           </w:p>
           <w:p>
             <w:pPr>
@@ -5034,6 +5289,119 @@
     </w:lvl>
   </w:abstractNum>
   <w:abstractNum w:abstractNumId="1" w15:restartNumberingAfterBreak="0">
+    <w:nsid w:val="49CB2E15"/>
+    <w:multiLevelType w:val="hybridMultilevel"/>
+    <w:tmpl w:val="0F129884"/>
+    <w:lvl w:ilvl="0" w:tplc="20000001">
+      <w:start w:val="1"/>
+      <w:numFmt w:val="bullet"/>
+      <w:lvlText w:val=""/>
+      <w:lvlJc w:val="left"/>
+      <w:pPr>
+        <w:ind w:left="720" w:hanging="360"/>
+      </w:pPr>
+      <w:rPr>
+        <w:rFonts w:ascii="Symbol" w:hAnsi="Symbol" w:hint="default"/>
+      </w:rPr>
+    </w:lvl>
+    <w:lvl w:ilvl="1" w:tplc="20000003" w:tentative="1">
+      <w:start w:val="1"/>
+      <w:numFmt w:val="bullet"/>
+      <w:lvlText w:val="o"/>
+      <w:lvlJc w:val="left"/>
+      <w:pPr>
+        <w:ind w:left="1440" w:hanging="360"/>
+      </w:pPr>
+      <w:rPr>
+        <w:rFonts w:ascii="Courier New" w:hAnsi="Courier New" w:cs="Courier New" w:hint="default"/>
+      </w:rPr>
+    </w:lvl>
+    <w:lvl w:ilvl="2" w:tplc="20000005" w:tentative="1">
+      <w:start w:val="1"/>
+      <w:numFmt w:val="bullet"/>
+      <w:lvlText w:val=""/>
+      <w:lvlJc w:val="left"/>
+      <w:pPr>
+        <w:ind w:left="2160" w:hanging="360"/>
+      </w:pPr>
+      <w:rPr>
+        <w:rFonts w:ascii="Wingdings" w:hAnsi="Wingdings" w:hint="default"/>
+      </w:rPr>
+    </w:lvl>
+    <w:lvl w:ilvl="3" w:tplc="20000001" w:tentative="1">
+      <w:start w:val="1"/>
+      <w:numFmt w:val="bullet"/>
+      <w:lvlText w:val=""/>
+      <w:lvlJc w:val="left"/>
+      <w:pPr>
+        <w:ind w:left="2880" w:hanging="360"/>
+      </w:pPr>
+      <w:rPr>
+        <w:rFonts w:ascii="Symbol" w:hAnsi="Symbol" w:hint="default"/>
+      </w:rPr>
+    </w:lvl>
+    <w:lvl w:ilvl="4" w:tplc="20000003" w:tentative="1">
+      <w:start w:val="1"/>
+      <w:numFmt w:val="bullet"/>
+      <w:lvlText w:val="o"/>
+      <w:lvlJc w:val="left"/>
+      <w:pPr>
+        <w:ind w:left="3600" w:hanging="360"/>
+      </w:pPr>
+      <w:rPr>
+        <w:rFonts w:ascii="Courier New" w:hAnsi="Courier New" w:cs="Courier New" w:hint="default"/>
+      </w:rPr>
+    </w:lvl>
+    <w:lvl w:ilvl="5" w:tplc="20000005" w:tentative="1">
+      <w:start w:val="1"/>
+      <w:numFmt w:val="bullet"/>
+      <w:lvlText w:val=""/>
+      <w:lvlJc w:val="left"/>
+      <w:pPr>
+        <w:ind w:left="4320" w:hanging="360"/>
+      </w:pPr>
+      <w:rPr>
+        <w:rFonts w:ascii="Wingdings" w:hAnsi="Wingdings" w:hint="default"/>
+      </w:rPr>
+    </w:lvl>
+    <w:lvl w:ilvl="6" w:tplc="20000001" w:tentative="1">
+      <w:start w:val="1"/>
+      <w:numFmt w:val="bullet"/>
+      <w:lvlText w:val=""/>
+      <w:lvlJc w:val="left"/>
+      <w:pPr>
+        <w:ind w:left="5040" w:hanging="360"/>
+      </w:pPr>
+      <w:rPr>
+        <w:rFonts w:ascii="Symbol" w:hAnsi="Symbol" w:hint="default"/>
+      </w:rPr>
+    </w:lvl>
+    <w:lvl w:ilvl="7" w:tplc="20000003" w:tentative="1">
+      <w:start w:val="1"/>
+      <w:numFmt w:val="bullet"/>
+      <w:lvlText w:val="o"/>
+      <w:lvlJc w:val="left"/>
+      <w:pPr>
+        <w:ind w:left="5760" w:hanging="360"/>
+      </w:pPr>
+      <w:rPr>
+        <w:rFonts w:ascii="Courier New" w:hAnsi="Courier New" w:cs="Courier New" w:hint="default"/>
+      </w:rPr>
+    </w:lvl>
+    <w:lvl w:ilvl="8" w:tplc="20000005" w:tentative="1">
+      <w:start w:val="1"/>
+      <w:numFmt w:val="bullet"/>
+      <w:lvlText w:val=""/>
+      <w:lvlJc w:val="left"/>
+      <w:pPr>
+        <w:ind w:left="6480" w:hanging="360"/>
+      </w:pPr>
+      <w:rPr>
+        <w:rFonts w:ascii="Wingdings" w:hAnsi="Wingdings" w:hint="default"/>
+      </w:rPr>
+    </w:lvl>
+  </w:abstractNum>
+  <w:abstractNum w:abstractNumId="2" w15:restartNumberingAfterBreak="0">
     <w:nsid w:val="542C680B"/>
     <w:multiLevelType w:val="hybridMultilevel"/>
     <w:tmpl w:val="7B3ABF40"/>
@@ -5146,7 +5514,7 @@
       </w:rPr>
     </w:lvl>
   </w:abstractNum>
-  <w:abstractNum w:abstractNumId="2" w15:restartNumberingAfterBreak="0">
+  <w:abstractNum w:abstractNumId="3" w15:restartNumberingAfterBreak="0">
     <w:nsid w:val="5C305D43"/>
     <w:multiLevelType w:val="hybridMultilevel"/>
     <w:tmpl w:val="170EBFD2"/>
@@ -5263,9 +5631,12 @@
     <w:abstractNumId w:val="0"/>
   </w:num>
   <w:num w:numId="2">
+    <w:abstractNumId w:val="3"/>
+  </w:num>
+  <w:num w:numId="3">
     <w:abstractNumId w:val="2"/>
   </w:num>
-  <w:num w:numId="3">
+  <w:num w:numId="4">
     <w:abstractNumId w:val="1"/>
   </w:num>
 </w:numbering>
@@ -5788,6 +6159,7 @@
   <w:style w:type="character" w:default="1" w:styleId="a0">
     <w:name w:val="Default Paragraph Font"/>
     <w:uiPriority w:val="1"/>
+    <w:semiHidden/>
     <w:unhideWhenUsed/>
   </w:style>
   <w:style w:type="table" w:default="1" w:styleId="a1">
@@ -6211,7 +6583,7 @@
 </file>
 
 <file path=customXml/itemProps1.xml><?xml version="1.0" encoding="utf-8"?>
-<ds:datastoreItem xmlns:ds="http://schemas.openxmlformats.org/officeDocument/2006/customXml" ds:itemID="{8F75957C-CCF5-4232-8BF7-EE3694C39241}">
+<ds:datastoreItem xmlns:ds="http://schemas.openxmlformats.org/officeDocument/2006/customXml" ds:itemID="{4113C8FB-8733-460E-BA40-3D8FF2100985}">
   <ds:schemaRefs>
     <ds:schemaRef ds:uri="http://schemas.openxmlformats.org/officeDocument/2006/bibliography"/>
   </ds:schemaRefs>

</xml_diff>